<commit_message>
Added results and equations
</commit_message>
<xml_diff>
--- a/Equations.docx
+++ b/Equations.docx
@@ -437,13 +437,7 @@
                   <w:rPr>
                     <w:rFonts w:ascii="Cambria Math" w:eastAsiaTheme="minorEastAsia" w:hAnsi="Cambria Math"/>
                   </w:rPr>
-                  <m:t xml:space="preserve">where </m:t>
-                </m:r>
-                <m:r>
-                  <w:rPr>
-                    <w:rFonts w:ascii="Cambria Math" w:eastAsiaTheme="minorEastAsia" w:hAnsi="Cambria Math"/>
-                  </w:rPr>
-                  <m:t>s∈</m:t>
+                  <m:t>where s∈</m:t>
                 </m:r>
                 <m:d>
                   <m:dPr>
@@ -461,37 +455,7 @@
                       <w:rPr>
                         <w:rFonts w:ascii="Cambria Math" w:eastAsiaTheme="minorEastAsia" w:hAnsi="Cambria Math"/>
                       </w:rPr>
-                      <m:t xml:space="preserve">0, </m:t>
-                    </m:r>
-                    <m:r>
-                      <w:rPr>
-                        <w:rFonts w:ascii="Cambria Math" w:eastAsiaTheme="minorEastAsia" w:hAnsi="Cambria Math"/>
-                      </w:rPr>
-                      <m:t>1,2, ..,</m:t>
-                    </m:r>
-                    <m:r>
-                      <w:rPr>
-                        <w:rFonts w:ascii="Cambria Math" w:eastAsiaTheme="minorEastAsia" w:hAnsi="Cambria Math"/>
-                      </w:rPr>
-                      <m:t>N</m:t>
-                    </m:r>
-                    <m:r>
-                      <w:rPr>
-                        <w:rFonts w:ascii="Cambria Math" w:eastAsiaTheme="minorEastAsia" w:hAnsi="Cambria Math"/>
-                      </w:rPr>
-                      <m:t xml:space="preserve">, </m:t>
-                    </m:r>
-                    <m:r>
-                      <w:rPr>
-                        <w:rFonts w:ascii="Cambria Math" w:eastAsiaTheme="minorEastAsia" w:hAnsi="Cambria Math"/>
-                      </w:rPr>
-                      <m:t>N</m:t>
-                    </m:r>
-                    <m:r>
-                      <w:rPr>
-                        <w:rFonts w:ascii="Cambria Math" w:eastAsiaTheme="minorEastAsia" w:hAnsi="Cambria Math"/>
-                      </w:rPr>
-                      <m:t>+1</m:t>
+                      <m:t>0, 1,2, ..,N, N+1</m:t>
                     </m:r>
                   </m:e>
                 </m:d>
@@ -600,6 +564,82 @@
           </w:p>
           <w:p>
             <w:pPr>
+              <w:jc w:val="center"/>
+              <w:rPr>
+                <w:rFonts w:ascii="Calibri" w:eastAsia="Calibri" w:hAnsi="Calibri" w:cs="Times New Roman"/>
+              </w:rPr>
+            </w:pPr>
+            <m:oMath>
+              <m:sSub>
+                <m:sSubPr>
+                  <m:ctrlPr>
+                    <w:rPr>
+                      <w:rFonts w:ascii="Cambria Math" w:eastAsiaTheme="minorEastAsia" w:hAnsi="Cambria Math"/>
+                      <w:i/>
+                    </w:rPr>
+                  </m:ctrlPr>
+                </m:sSubPr>
+                <m:e>
+                  <m:r>
+                    <w:rPr>
+                      <w:rFonts w:ascii="Cambria Math" w:eastAsiaTheme="minorEastAsia" w:hAnsi="Cambria Math"/>
+                    </w:rPr>
+                    <m:t>θ</m:t>
+                  </m:r>
+                </m:e>
+                <m:sub>
+                  <m:r>
+                    <w:rPr>
+                      <w:rFonts w:ascii="Cambria Math" w:eastAsiaTheme="minorEastAsia" w:hAnsi="Cambria Math"/>
+                    </w:rPr>
+                    <m:t>c</m:t>
+                  </m:r>
+                </m:sub>
+              </m:sSub>
+            </m:oMath>
+            <w:r>
+              <w:rPr>
+                <w:rFonts w:ascii="Calibri" w:eastAsia="Calibri" w:hAnsi="Calibri" w:cs="Times New Roman"/>
+              </w:rPr>
+              <w:t>= cost per gallon /miles per gallon</w:t>
+            </w:r>
+          </w:p>
+          <w:p>
+            <w:pPr>
+              <w:rPr>
+                <w:rFonts w:ascii="Calibri" w:eastAsia="Calibri" w:hAnsi="Calibri" w:cs="Times New Roman"/>
+              </w:rPr>
+            </w:pPr>
+          </w:p>
+        </w:tc>
+      </w:tr>
+      <w:tr>
+        <w:tc>
+          <w:tcPr>
+            <w:tcW w:w="2335" w:type="dxa"/>
+          </w:tcPr>
+          <w:p>
+            <w:r>
+              <w:t>Distance between place ‘s’ and ‘e’</w:t>
+            </w:r>
+            <w:r>
+              <w:t xml:space="preserve"> in miles</w:t>
+            </w:r>
+          </w:p>
+        </w:tc>
+        <w:tc>
+          <w:tcPr>
+            <w:tcW w:w="7015" w:type="dxa"/>
+          </w:tcPr>
+          <w:p>
+            <w:pPr>
+              <w:rPr>
+                <w:rFonts w:eastAsiaTheme="minorEastAsia"/>
+              </w:rPr>
+            </w:pPr>
+          </w:p>
+          <w:p>
+            <w:pPr>
               <w:rPr>
                 <w:rFonts w:ascii="Calibri" w:eastAsia="Calibri" w:hAnsi="Calibri" w:cs="Times New Roman"/>
               </w:rPr>
@@ -620,7 +660,7 @@
                       <w:rPr>
                         <w:rFonts w:ascii="Cambria Math" w:eastAsiaTheme="minorEastAsia" w:hAnsi="Cambria Math"/>
                       </w:rPr>
-                      <m:t>θ</m:t>
+                      <m:t>∆</m:t>
                     </m:r>
                   </m:e>
                   <m:sub>
@@ -628,7 +668,7 @@
                       <w:rPr>
                         <w:rFonts w:ascii="Cambria Math" w:eastAsiaTheme="minorEastAsia" w:hAnsi="Cambria Math"/>
                       </w:rPr>
-                      <m:t>c</m:t>
+                      <m:t>s,e</m:t>
                     </m:r>
                   </m:sub>
                 </m:sSub>
@@ -651,8 +691,16 @@
           </w:tcPr>
           <w:p>
             <w:r>
-              <w:t>Distance between place ‘s’ and ‘e’</w:t>
-            </w:r>
+              <w:t>Time to spend at place ‘s’</w:t>
+            </w:r>
+            <w:r>
+              <w:t xml:space="preserve"> in </w:t>
+            </w:r>
+            <w:proofErr w:type="spellStart"/>
+            <w:r>
+              <w:t>hrs</w:t>
+            </w:r>
+            <w:proofErr w:type="spellEnd"/>
           </w:p>
         </w:tc>
         <w:tc>
@@ -661,15 +709,17 @@
           </w:tcPr>
           <w:p>
             <w:pPr>
-              <w:rPr>
-                <w:rFonts w:eastAsiaTheme="minorEastAsia"/>
-              </w:rPr>
-            </w:pPr>
-          </w:p>
-          <w:p>
-            <w:pPr>
-              <w:rPr>
-                <w:rFonts w:ascii="Calibri" w:eastAsia="Calibri" w:hAnsi="Calibri" w:cs="Times New Roman"/>
+              <w:jc w:val="center"/>
+              <w:rPr>
+                <w:rFonts w:eastAsiaTheme="minorEastAsia"/>
+              </w:rPr>
+            </w:pPr>
+          </w:p>
+          <w:p>
+            <w:pPr>
+              <w:jc w:val="center"/>
+              <w:rPr>
+                <w:rFonts w:eastAsiaTheme="minorEastAsia"/>
               </w:rPr>
             </w:pPr>
             <m:oMathPara>
@@ -688,7 +738,7 @@
                       <w:rPr>
                         <w:rFonts w:ascii="Cambria Math" w:eastAsiaTheme="minorEastAsia" w:hAnsi="Cambria Math"/>
                       </w:rPr>
-                      <m:t>∆</m:t>
+                      <m:t>T</m:t>
                     </m:r>
                   </m:e>
                   <m:sub>
@@ -696,7 +746,7 @@
                       <w:rPr>
                         <w:rFonts w:ascii="Cambria Math" w:eastAsiaTheme="minorEastAsia" w:hAnsi="Cambria Math"/>
                       </w:rPr>
-                      <m:t>s,e</m:t>
+                      <m:t>s</m:t>
                     </m:r>
                   </m:sub>
                 </m:sSub>
@@ -705,8 +755,59 @@
           </w:p>
           <w:p>
             <w:pPr>
-              <w:rPr>
-                <w:rFonts w:ascii="Calibri" w:eastAsia="Calibri" w:hAnsi="Calibri" w:cs="Times New Roman"/>
+              <w:jc w:val="center"/>
+              <w:rPr>
+                <w:rFonts w:eastAsiaTheme="minorEastAsia"/>
+              </w:rPr>
+            </w:pPr>
+            <m:oMath>
+              <m:r>
+                <w:rPr>
+                  <w:rFonts w:ascii="Cambria Math" w:eastAsiaTheme="minorEastAsia" w:hAnsi="Cambria Math"/>
+                </w:rPr>
+                <m:t>where s∈</m:t>
+              </m:r>
+              <m:d>
+                <m:dPr>
+                  <m:begChr m:val="{"/>
+                  <m:endChr m:val="}"/>
+                  <m:ctrlPr>
+                    <w:rPr>
+                      <w:rFonts w:ascii="Cambria Math" w:eastAsiaTheme="minorEastAsia" w:hAnsi="Cambria Math"/>
+                      <w:i/>
+                    </w:rPr>
+                  </m:ctrlPr>
+                </m:dPr>
+                <m:e>
+                  <m:r>
+                    <w:rPr>
+                      <w:rFonts w:ascii="Cambria Math" w:eastAsiaTheme="minorEastAsia" w:hAnsi="Cambria Math"/>
+                    </w:rPr>
+                    <m:t>0, 1,2, ..,N, N+1</m:t>
+                  </m:r>
+                </m:e>
+              </m:d>
+            </m:oMath>
+            <w:r>
+              <w:rPr>
+                <w:rFonts w:eastAsiaTheme="minorEastAsia"/>
+              </w:rPr>
+              <w:t xml:space="preserve"> </w:t>
+            </w:r>
+            <m:oMath>
+              <m:r>
+                <w:rPr>
+                  <w:rFonts w:ascii="Cambria Math" w:eastAsiaTheme="minorEastAsia" w:hAnsi="Cambria Math"/>
+                </w:rPr>
+                <m:t xml:space="preserve"> </m:t>
+              </m:r>
+            </m:oMath>
+          </w:p>
+          <w:p>
+            <w:pPr>
+              <w:jc w:val="center"/>
+              <w:rPr>
+                <w:rFonts w:eastAsiaTheme="minorEastAsia"/>
               </w:rPr>
             </w:pPr>
           </w:p>
@@ -717,12 +818,161 @@
           <w:tcPr>
             <w:tcW w:w="2335" w:type="dxa"/>
           </w:tcPr>
-          <w:p/>
+          <w:p>
+            <w:r>
+              <w:t xml:space="preserve">Time value of </w:t>
+            </w:r>
+            <w:r>
+              <w:t>entering a place</w:t>
+            </w:r>
+            <w:r>
+              <w:t xml:space="preserve"> ‘s’</w:t>
+            </w:r>
+            <w:r>
+              <w:t xml:space="preserve"> on a day</w:t>
+            </w:r>
+            <w:r>
+              <w:t xml:space="preserve"> ‘d’</w:t>
+            </w:r>
+          </w:p>
         </w:tc>
         <w:tc>
           <w:tcPr>
             <w:tcW w:w="7015" w:type="dxa"/>
           </w:tcPr>
+          <w:p>
+            <w:pPr>
+              <w:rPr>
+                <w:rFonts w:eastAsiaTheme="minorEastAsia"/>
+              </w:rPr>
+            </w:pPr>
+          </w:p>
+          <w:p>
+            <w:pPr>
+              <w:rPr>
+                <w:rFonts w:ascii="Calibri" w:eastAsia="Calibri" w:hAnsi="Calibri" w:cs="Times New Roman"/>
+              </w:rPr>
+            </w:pPr>
+            <m:oMathPara>
+              <m:oMath>
+                <m:sSub>
+                  <m:sSubPr>
+                    <m:ctrlPr>
+                      <w:rPr>
+                        <w:rFonts w:ascii="Cambria Math" w:eastAsia="Calibri" w:hAnsi="Cambria Math" w:cs="Times New Roman"/>
+                        <w:i/>
+                      </w:rPr>
+                    </m:ctrlPr>
+                  </m:sSubPr>
+                  <m:e>
+                    <m:r>
+                      <w:rPr>
+                        <w:rFonts w:ascii="Cambria Math" w:eastAsia="Calibri" w:hAnsi="Cambria Math" w:cs="Times New Roman"/>
+                      </w:rPr>
+                      <m:t>τ</m:t>
+                    </m:r>
+                  </m:e>
+                  <m:sub>
+                    <m:r>
+                      <w:rPr>
+                        <w:rFonts w:ascii="Cambria Math" w:eastAsia="Calibri" w:hAnsi="Cambria Math" w:cs="Times New Roman"/>
+                      </w:rPr>
+                      <m:t>s,d</m:t>
+                    </m:r>
+                  </m:sub>
+                </m:sSub>
+              </m:oMath>
+            </m:oMathPara>
+          </w:p>
+          <w:p>
+            <w:pPr>
+              <w:rPr>
+                <w:rFonts w:ascii="Calibri" w:eastAsia="Calibri" w:hAnsi="Calibri" w:cs="Times New Roman"/>
+              </w:rPr>
+            </w:pPr>
+            <m:oMathPara>
+              <m:oMath>
+                <m:r>
+                  <w:rPr>
+                    <w:rFonts w:ascii="Cambria Math" w:eastAsiaTheme="minorEastAsia" w:hAnsi="Cambria Math"/>
+                  </w:rPr>
+                  <m:t>where s∈</m:t>
+                </m:r>
+                <m:d>
+                  <m:dPr>
+                    <m:begChr m:val="{"/>
+                    <m:endChr m:val="}"/>
+                    <m:ctrlPr>
+                      <w:rPr>
+                        <w:rFonts w:ascii="Cambria Math" w:eastAsiaTheme="minorEastAsia" w:hAnsi="Cambria Math"/>
+                        <w:i/>
+                      </w:rPr>
+                    </m:ctrlPr>
+                  </m:dPr>
+                  <m:e>
+                    <m:r>
+                      <w:rPr>
+                        <w:rFonts w:ascii="Cambria Math" w:eastAsiaTheme="minorEastAsia" w:hAnsi="Cambria Math"/>
+                      </w:rPr>
+                      <m:t>0, 1,2, ..,N, N+1</m:t>
+                    </m:r>
+                  </m:e>
+                </m:d>
+                <m:r>
+                  <w:rPr>
+                    <w:rFonts w:ascii="Cambria Math" w:eastAsiaTheme="minorEastAsia" w:hAnsi="Cambria Math"/>
+                  </w:rPr>
+                  <m:t xml:space="preserve"> and  ∀d∈</m:t>
+                </m:r>
+                <m:d>
+                  <m:dPr>
+                    <m:begChr m:val="{"/>
+                    <m:endChr m:val="}"/>
+                    <m:ctrlPr>
+                      <w:rPr>
+                        <w:rFonts w:ascii="Cambria Math" w:eastAsiaTheme="minorEastAsia" w:hAnsi="Cambria Math"/>
+                        <w:i/>
+                      </w:rPr>
+                    </m:ctrlPr>
+                  </m:dPr>
+                  <m:e>
+                    <m:r>
+                      <w:rPr>
+                        <w:rFonts w:ascii="Cambria Math" w:eastAsiaTheme="minorEastAsia" w:hAnsi="Cambria Math"/>
+                      </w:rPr>
+                      <m:t>1,2, ..,</m:t>
+                    </m:r>
+                    <m:sSub>
+                      <m:sSubPr>
+                        <m:ctrlPr>
+                          <w:rPr>
+                            <w:rFonts w:ascii="Cambria Math" w:hAnsi="Cambria Math"/>
+                            <w:i/>
+                          </w:rPr>
+                        </m:ctrlPr>
+                      </m:sSubPr>
+                      <m:e>
+                        <m:r>
+                          <w:rPr>
+                            <w:rFonts w:ascii="Cambria Math" w:hAnsi="Cambria Math"/>
+                          </w:rPr>
+                          <m:t>N</m:t>
+                        </m:r>
+                      </m:e>
+                      <m:sub>
+                        <m:r>
+                          <w:rPr>
+                            <w:rFonts w:ascii="Cambria Math" w:hAnsi="Cambria Math"/>
+                          </w:rPr>
+                          <m:t>d</m:t>
+                        </m:r>
+                      </m:sub>
+                    </m:sSub>
+                  </m:e>
+                </m:d>
+              </m:oMath>
+            </m:oMathPara>
+          </w:p>
           <w:p>
             <w:pPr>
               <w:rPr>
@@ -737,12 +987,60 @@
           <w:tcPr>
             <w:tcW w:w="2335" w:type="dxa"/>
           </w:tcPr>
-          <w:p/>
+          <w:p>
+            <w:r>
+              <w:t>Minimum miles per hour for traveling</w:t>
+            </w:r>
+          </w:p>
         </w:tc>
         <w:tc>
           <w:tcPr>
             <w:tcW w:w="7015" w:type="dxa"/>
           </w:tcPr>
+          <w:p>
+            <w:pPr>
+              <w:rPr>
+                <w:rFonts w:eastAsiaTheme="minorEastAsia"/>
+              </w:rPr>
+            </w:pPr>
+          </w:p>
+          <w:p>
+            <w:pPr>
+              <w:rPr>
+                <w:rFonts w:ascii="Calibri" w:eastAsia="Calibri" w:hAnsi="Calibri" w:cs="Times New Roman"/>
+              </w:rPr>
+            </w:pPr>
+            <m:oMathPara>
+              <m:oMath>
+                <m:sSub>
+                  <m:sSubPr>
+                    <m:ctrlPr>
+                      <w:rPr>
+                        <w:rFonts w:ascii="Cambria Math" w:eastAsiaTheme="minorEastAsia" w:hAnsi="Cambria Math"/>
+                        <w:i/>
+                      </w:rPr>
+                    </m:ctrlPr>
+                  </m:sSubPr>
+                  <m:e>
+                    <m:r>
+                      <w:rPr>
+                        <w:rFonts w:ascii="Cambria Math" w:eastAsiaTheme="minorEastAsia" w:hAnsi="Cambria Math"/>
+                      </w:rPr>
+                      <m:t>θ</m:t>
+                    </m:r>
+                  </m:e>
+                  <m:sub>
+                    <m:r>
+                      <w:rPr>
+                        <w:rFonts w:ascii="Cambria Math" w:eastAsiaTheme="minorEastAsia" w:hAnsi="Cambria Math"/>
+                      </w:rPr>
+                      <m:t>v</m:t>
+                    </m:r>
+                  </m:sub>
+                </m:sSub>
+              </m:oMath>
+            </m:oMathPara>
+          </w:p>
           <w:p>
             <w:pPr>
               <w:rPr>
@@ -815,13 +1113,7 @@
                       <w:rPr>
                         <w:rFonts w:ascii="Cambria Math" w:hAnsi="Cambria Math"/>
                       </w:rPr>
-                      <m:t>N</m:t>
-                    </m:r>
-                    <m:r>
-                      <w:rPr>
-                        <w:rFonts w:ascii="Cambria Math" w:hAnsi="Cambria Math"/>
-                      </w:rPr>
-                      <m:t>+1</m:t>
+                      <m:t>N+1</m:t>
                     </m:r>
                   </m:sup>
                   <m:e>
@@ -849,13 +1141,7 @@
                           <w:rPr>
                             <w:rFonts w:ascii="Cambria Math" w:hAnsi="Cambria Math"/>
                           </w:rPr>
-                          <m:t>N</m:t>
-                        </m:r>
-                        <m:r>
-                          <w:rPr>
-                            <w:rFonts w:ascii="Cambria Math" w:hAnsi="Cambria Math"/>
-                          </w:rPr>
-                          <m:t>+1</m:t>
+                          <m:t>N+1</m:t>
                         </m:r>
                       </m:sup>
                       <m:e>
@@ -999,13 +1285,7 @@
                       <w:rPr>
                         <w:rFonts w:ascii="Cambria Math" w:hAnsi="Cambria Math"/>
                       </w:rPr>
-                      <m:t>N</m:t>
-                    </m:r>
-                    <m:r>
-                      <w:rPr>
-                        <w:rFonts w:ascii="Cambria Math" w:hAnsi="Cambria Math"/>
-                      </w:rPr>
-                      <m:t>+1</m:t>
+                      <m:t>N+1</m:t>
                     </m:r>
                   </m:sup>
                   <m:e>
@@ -1033,13 +1313,7 @@
                           <w:rPr>
                             <w:rFonts w:ascii="Cambria Math" w:hAnsi="Cambria Math"/>
                           </w:rPr>
-                          <m:t>N</m:t>
-                        </m:r>
-                        <m:r>
-                          <w:rPr>
-                            <w:rFonts w:ascii="Cambria Math" w:hAnsi="Cambria Math"/>
-                          </w:rPr>
-                          <m:t>+1</m:t>
+                          <m:t>N+1</m:t>
                         </m:r>
                       </m:sup>
                       <m:e>
@@ -1314,6 +1588,7 @@
           </w:tcPr>
           <w:p>
             <w:r>
+              <w:lastRenderedPageBreak/>
               <w:t>In degree out degree match constraint</w:t>
             </w:r>
           </w:p>
@@ -1354,13 +1629,7 @@
                       <w:rPr>
                         <w:rFonts w:ascii="Cambria Math" w:eastAsiaTheme="minorEastAsia" w:hAnsi="Cambria Math"/>
                       </w:rPr>
-                      <m:t>1,2, ..,</m:t>
-                    </m:r>
-                    <m:r>
-                      <w:rPr>
-                        <w:rFonts w:ascii="Cambria Math" w:eastAsiaTheme="minorEastAsia" w:hAnsi="Cambria Math"/>
-                      </w:rPr>
-                      <m:t>N</m:t>
+                      <m:t>1,2, ..,N</m:t>
                     </m:r>
                   </m:e>
                 </m:d>
@@ -1394,13 +1663,7 @@
                       <w:rPr>
                         <w:rFonts w:ascii="Cambria Math" w:hAnsi="Cambria Math"/>
                       </w:rPr>
-                      <m:t>N</m:t>
-                    </m:r>
-                    <m:r>
-                      <w:rPr>
-                        <w:rFonts w:ascii="Cambria Math" w:hAnsi="Cambria Math"/>
-                      </w:rPr>
-                      <m:t>+1</m:t>
+                      <m:t>N+1</m:t>
                     </m:r>
                   </m:sup>
                   <m:e>
@@ -1512,13 +1775,7 @@
                       <w:rPr>
                         <w:rFonts w:ascii="Cambria Math" w:hAnsi="Cambria Math"/>
                       </w:rPr>
-                      <m:t>N</m:t>
-                    </m:r>
-                    <m:r>
-                      <w:rPr>
-                        <w:rFonts w:ascii="Cambria Math" w:hAnsi="Cambria Math"/>
-                      </w:rPr>
-                      <m:t>+1</m:t>
+                      <m:t>N+1</m:t>
                     </m:r>
                   </m:sup>
                   <m:e>
@@ -1617,6 +1874,7 @@
           <w:tcPr>
             <w:tcW w:w="2335" w:type="dxa"/>
           </w:tcPr>
+          <w:p/>
           <w:p>
             <w:r>
               <w:t xml:space="preserve">Place </w:t>
@@ -1673,13 +1931,7 @@
                       <w:rPr>
                         <w:rFonts w:ascii="Cambria Math" w:eastAsiaTheme="minorEastAsia" w:hAnsi="Cambria Math"/>
                       </w:rPr>
-                      <m:t>1,2, ..,</m:t>
-                    </m:r>
-                    <m:r>
-                      <w:rPr>
-                        <w:rFonts w:ascii="Cambria Math" w:eastAsiaTheme="minorEastAsia" w:hAnsi="Cambria Math"/>
-                      </w:rPr>
-                      <m:t>N</m:t>
+                      <m:t>1,2, ..,N</m:t>
                     </m:r>
                   </m:e>
                 </m:d>
@@ -1707,13 +1959,7 @@
                       <w:rPr>
                         <w:rFonts w:ascii="Cambria Math" w:hAnsi="Cambria Math"/>
                       </w:rPr>
-                      <m:t>N</m:t>
-                    </m:r>
-                    <m:r>
-                      <w:rPr>
-                        <w:rFonts w:ascii="Cambria Math" w:hAnsi="Cambria Math"/>
-                      </w:rPr>
-                      <m:t>+1</m:t>
+                      <m:t>N+1</m:t>
                     </m:r>
                   </m:sup>
                   <m:e>
@@ -1819,13 +2065,7 @@
                   <w:rPr>
                     <w:rFonts w:ascii="Cambria Math" w:hAnsi="Cambria Math"/>
                   </w:rPr>
-                  <m:t>≤</m:t>
-                </m:r>
-                <m:r>
-                  <w:rPr>
-                    <w:rFonts w:ascii="Cambria Math" w:hAnsi="Cambria Math"/>
-                  </w:rPr>
-                  <m:t>1</m:t>
+                  <m:t>≤1</m:t>
                 </m:r>
               </m:oMath>
             </m:oMathPara>
@@ -1846,7 +2086,6 @@
           </w:tcPr>
           <w:p>
             <w:r>
-              <w:lastRenderedPageBreak/>
               <w:t>Self-loop constraint</w:t>
             </w:r>
           </w:p>
@@ -1887,19 +2126,7 @@
                       <w:rPr>
                         <w:rFonts w:ascii="Cambria Math" w:eastAsiaTheme="minorEastAsia" w:hAnsi="Cambria Math"/>
                       </w:rPr>
-                      <m:t>0,</m:t>
-                    </m:r>
-                    <m:r>
-                      <w:rPr>
-                        <w:rFonts w:ascii="Cambria Math" w:eastAsiaTheme="minorEastAsia" w:hAnsi="Cambria Math"/>
-                      </w:rPr>
-                      <m:t>1,2, ..,N</m:t>
-                    </m:r>
-                    <m:r>
-                      <w:rPr>
-                        <w:rFonts w:ascii="Cambria Math" w:eastAsiaTheme="minorEastAsia" w:hAnsi="Cambria Math"/>
-                      </w:rPr>
-                      <m:t>, N+1</m:t>
+                      <m:t>0,1,2, ..,N, N+1</m:t>
                     </m:r>
                   </m:e>
                 </m:d>
@@ -1907,25 +2134,7 @@
                   <w:rPr>
                     <w:rFonts w:ascii="Cambria Math" w:eastAsiaTheme="minorEastAsia" w:hAnsi="Cambria Math"/>
                   </w:rPr>
-                  <m:t xml:space="preserve"> and  </m:t>
-                </m:r>
-                <m:r>
-                  <w:rPr>
-                    <w:rFonts w:ascii="Cambria Math" w:eastAsiaTheme="minorEastAsia" w:hAnsi="Cambria Math"/>
-                  </w:rPr>
-                  <m:t>∀</m:t>
-                </m:r>
-                <m:r>
-                  <w:rPr>
-                    <w:rFonts w:ascii="Cambria Math" w:eastAsiaTheme="minorEastAsia" w:hAnsi="Cambria Math"/>
-                  </w:rPr>
-                  <m:t>d</m:t>
-                </m:r>
-                <m:r>
-                  <w:rPr>
-                    <w:rFonts w:ascii="Cambria Math" w:eastAsiaTheme="minorEastAsia" w:hAnsi="Cambria Math"/>
-                  </w:rPr>
-                  <m:t>∈</m:t>
+                  <m:t xml:space="preserve"> and  ∀d∈</m:t>
                 </m:r>
                 <m:d>
                   <m:dPr>
@@ -1993,13 +2202,7 @@
                       <w:rPr>
                         <w:rFonts w:ascii="Cambria Math" w:hAnsi="Cambria Math"/>
                       </w:rPr>
-                      <m:t xml:space="preserve">    </m:t>
-                    </m:r>
-                    <m:r>
-                      <w:rPr>
-                        <w:rFonts w:ascii="Cambria Math" w:hAnsi="Cambria Math"/>
-                      </w:rPr>
-                      <m:t>x</m:t>
+                      <m:t xml:space="preserve">    x</m:t>
                     </m:r>
                   </m:e>
                   <m:sub>
@@ -2049,8 +2252,6 @@
             <w:r>
               <w:t>(No Invalid Path constraint)</w:t>
             </w:r>
-            <w:bookmarkStart w:id="0" w:name="_GoBack"/>
-            <w:bookmarkEnd w:id="0"/>
           </w:p>
         </w:tc>
         <w:tc>
@@ -2085,13 +2286,7 @@
                       <w:rPr>
                         <w:rFonts w:ascii="Cambria Math" w:eastAsiaTheme="minorEastAsia" w:hAnsi="Cambria Math"/>
                       </w:rPr>
-                      <m:t>s</m:t>
-                    </m:r>
-                    <m:r>
-                      <w:rPr>
-                        <w:rFonts w:ascii="Cambria Math" w:eastAsiaTheme="minorEastAsia" w:hAnsi="Cambria Math"/>
-                      </w:rPr>
-                      <m:t>,e</m:t>
+                      <m:t>s,e</m:t>
                     </m:r>
                   </m:e>
                 </m:d>
@@ -2292,31 +2487,7 @@
                       <w:rPr>
                         <w:rFonts w:ascii="Cambria Math" w:eastAsiaTheme="minorEastAsia" w:hAnsi="Cambria Math"/>
                       </w:rPr>
-                      <m:t>1,</m:t>
-                    </m:r>
-                    <m:r>
-                      <w:rPr>
-                        <w:rFonts w:ascii="Cambria Math" w:eastAsiaTheme="minorEastAsia" w:hAnsi="Cambria Math"/>
-                      </w:rPr>
-                      <m:t xml:space="preserve"> </m:t>
-                    </m:r>
-                    <m:r>
-                      <w:rPr>
-                        <w:rFonts w:ascii="Cambria Math" w:eastAsiaTheme="minorEastAsia" w:hAnsi="Cambria Math"/>
-                      </w:rPr>
-                      <m:t xml:space="preserve">2, </m:t>
-                    </m:r>
-                    <m:r>
-                      <w:rPr>
-                        <w:rFonts w:ascii="Cambria Math" w:eastAsiaTheme="minorEastAsia" w:hAnsi="Cambria Math"/>
-                      </w:rPr>
-                      <m:t>…</m:t>
-                    </m:r>
-                    <m:r>
-                      <w:rPr>
-                        <w:rFonts w:ascii="Cambria Math" w:eastAsiaTheme="minorEastAsia" w:hAnsi="Cambria Math"/>
-                      </w:rPr>
-                      <m:t>,</m:t>
+                      <m:t>1, 2, …,</m:t>
                     </m:r>
                     <m:sSub>
                       <m:sSubPr>
@@ -2381,7 +2552,7 @@
                       <w:rPr>
                         <w:rFonts w:ascii="Cambria Math" w:hAnsi="Cambria Math"/>
                       </w:rPr>
-                      <m:t xml:space="preserve">s,s,d </m:t>
+                      <m:t xml:space="preserve">s,e,d </m:t>
                     </m:r>
                   </m:sub>
                 </m:sSub>
@@ -2414,7 +2585,11 @@
           <w:tcPr>
             <w:tcW w:w="2335" w:type="dxa"/>
           </w:tcPr>
-          <w:p/>
+          <w:p>
+            <w:r>
+              <w:t>Time spent Constraint</w:t>
+            </w:r>
+          </w:p>
         </w:tc>
         <w:tc>
           <w:tcPr>
@@ -2423,7 +2598,339 @@
           <w:p>
             <w:pPr>
               <w:rPr>
-                <w:rFonts w:ascii="Calibri" w:eastAsia="Calibri" w:hAnsi="Calibri" w:cs="Times New Roman"/>
+                <w:rFonts w:eastAsiaTheme="minorEastAsia"/>
+              </w:rPr>
+            </w:pPr>
+            <m:oMathPara>
+              <m:oMath>
+                <m:r>
+                  <w:rPr>
+                    <w:rFonts w:ascii="Cambria Math" w:eastAsiaTheme="minorEastAsia" w:hAnsi="Cambria Math"/>
+                  </w:rPr>
+                  <m:t>∀d∈</m:t>
+                </m:r>
+                <m:d>
+                  <m:dPr>
+                    <m:begChr m:val="{"/>
+                    <m:endChr m:val="}"/>
+                    <m:ctrlPr>
+                      <w:rPr>
+                        <w:rFonts w:ascii="Cambria Math" w:eastAsiaTheme="minorEastAsia" w:hAnsi="Cambria Math"/>
+                        <w:i/>
+                      </w:rPr>
+                    </m:ctrlPr>
+                  </m:dPr>
+                  <m:e>
+                    <m:r>
+                      <w:rPr>
+                        <w:rFonts w:ascii="Cambria Math" w:eastAsiaTheme="minorEastAsia" w:hAnsi="Cambria Math"/>
+                      </w:rPr>
+                      <m:t>1,2, ..,</m:t>
+                    </m:r>
+                    <m:sSub>
+                      <m:sSubPr>
+                        <m:ctrlPr>
+                          <w:rPr>
+                            <w:rFonts w:ascii="Cambria Math" w:hAnsi="Cambria Math"/>
+                            <w:i/>
+                          </w:rPr>
+                        </m:ctrlPr>
+                      </m:sSubPr>
+                      <m:e>
+                        <m:r>
+                          <w:rPr>
+                            <w:rFonts w:ascii="Cambria Math" w:hAnsi="Cambria Math"/>
+                          </w:rPr>
+                          <m:t>N</m:t>
+                        </m:r>
+                      </m:e>
+                      <m:sub>
+                        <m:r>
+                          <w:rPr>
+                            <w:rFonts w:ascii="Cambria Math" w:hAnsi="Cambria Math"/>
+                          </w:rPr>
+                          <m:t>d</m:t>
+                        </m:r>
+                      </m:sub>
+                    </m:sSub>
+                  </m:e>
+                </m:d>
+              </m:oMath>
+            </m:oMathPara>
+          </w:p>
+          <w:p>
+            <w:pPr>
+              <w:rPr>
+                <w:rFonts w:eastAsiaTheme="minorEastAsia"/>
+              </w:rPr>
+            </w:pPr>
+            <m:oMathPara>
+              <m:oMath>
+                <m:nary>
+                  <m:naryPr>
+                    <m:chr m:val="∑"/>
+                    <m:limLoc m:val="undOvr"/>
+                    <m:ctrlPr>
+                      <w:rPr>
+                        <w:rFonts w:ascii="Cambria Math" w:hAnsi="Cambria Math"/>
+                        <w:i/>
+                      </w:rPr>
+                    </m:ctrlPr>
+                  </m:naryPr>
+                  <m:sub>
+                    <m:r>
+                      <w:rPr>
+                        <w:rFonts w:ascii="Cambria Math" w:hAnsi="Cambria Math"/>
+                      </w:rPr>
+                      <m:t>s=0</m:t>
+                    </m:r>
+                  </m:sub>
+                  <m:sup>
+                    <m:r>
+                      <w:rPr>
+                        <w:rFonts w:ascii="Cambria Math" w:hAnsi="Cambria Math"/>
+                      </w:rPr>
+                      <m:t>N+1</m:t>
+                    </m:r>
+                  </m:sup>
+                  <m:e>
+                    <m:nary>
+                      <m:naryPr>
+                        <m:chr m:val="∑"/>
+                        <m:limLoc m:val="undOvr"/>
+                        <m:ctrlPr>
+                          <w:rPr>
+                            <w:rFonts w:ascii="Cambria Math" w:hAnsi="Cambria Math"/>
+                            <w:i/>
+                          </w:rPr>
+                        </m:ctrlPr>
+                      </m:naryPr>
+                      <m:sub>
+                        <m:r>
+                          <w:rPr>
+                            <w:rFonts w:ascii="Cambria Math" w:hAnsi="Cambria Math"/>
+                          </w:rPr>
+                          <m:t>e=0</m:t>
+                        </m:r>
+                      </m:sub>
+                      <m:sup>
+                        <m:r>
+                          <w:rPr>
+                            <w:rFonts w:ascii="Cambria Math" w:hAnsi="Cambria Math"/>
+                          </w:rPr>
+                          <m:t>N+1</m:t>
+                        </m:r>
+                      </m:sup>
+                      <m:e>
+                        <m:sSub>
+                          <m:sSubPr>
+                            <m:ctrlPr>
+                              <w:rPr>
+                                <w:rFonts w:ascii="Cambria Math" w:hAnsi="Cambria Math"/>
+                                <w:i/>
+                              </w:rPr>
+                            </m:ctrlPr>
+                          </m:sSubPr>
+                          <m:e>
+                            <m:d>
+                              <m:dPr>
+                                <m:ctrlPr>
+                                  <w:rPr>
+                                    <w:rFonts w:ascii="Cambria Math" w:hAnsi="Cambria Math"/>
+                                    <w:i/>
+                                  </w:rPr>
+                                </m:ctrlPr>
+                              </m:dPr>
+                              <m:e>
+                                <m:sSub>
+                                  <m:sSubPr>
+                                    <m:ctrlPr>
+                                      <w:rPr>
+                                        <w:rFonts w:ascii="Cambria Math" w:eastAsiaTheme="minorEastAsia" w:hAnsi="Cambria Math"/>
+                                        <w:i/>
+                                      </w:rPr>
+                                    </m:ctrlPr>
+                                  </m:sSubPr>
+                                  <m:e>
+                                    <m:r>
+                                      <w:rPr>
+                                        <w:rFonts w:ascii="Cambria Math" w:eastAsiaTheme="minorEastAsia" w:hAnsi="Cambria Math"/>
+                                      </w:rPr>
+                                      <m:t>T</m:t>
+                                    </m:r>
+                                  </m:e>
+                                  <m:sub>
+                                    <m:r>
+                                      <w:rPr>
+                                        <w:rFonts w:ascii="Cambria Math" w:eastAsiaTheme="minorEastAsia" w:hAnsi="Cambria Math"/>
+                                      </w:rPr>
+                                      <m:t>s</m:t>
+                                    </m:r>
+                                  </m:sub>
+                                </m:sSub>
+                                <m:r>
+                                  <w:rPr>
+                                    <w:rFonts w:ascii="Cambria Math" w:eastAsiaTheme="minorEastAsia" w:hAnsi="Cambria Math"/>
+                                  </w:rPr>
+                                  <m:t xml:space="preserve">+ </m:t>
+                                </m:r>
+                                <m:sSub>
+                                  <m:sSubPr>
+                                    <m:ctrlPr>
+                                      <w:rPr>
+                                        <w:rFonts w:ascii="Cambria Math" w:eastAsiaTheme="minorEastAsia" w:hAnsi="Cambria Math"/>
+                                        <w:i/>
+                                      </w:rPr>
+                                    </m:ctrlPr>
+                                  </m:sSubPr>
+                                  <m:e>
+                                    <m:r>
+                                      <w:rPr>
+                                        <w:rFonts w:ascii="Cambria Math" w:eastAsiaTheme="minorEastAsia" w:hAnsi="Cambria Math"/>
+                                      </w:rPr>
+                                      <m:t>θ</m:t>
+                                    </m:r>
+                                  </m:e>
+                                  <m:sub>
+                                    <m:r>
+                                      <w:rPr>
+                                        <w:rFonts w:ascii="Cambria Math" w:eastAsiaTheme="minorEastAsia" w:hAnsi="Cambria Math"/>
+                                      </w:rPr>
+                                      <m:t>t</m:t>
+                                    </m:r>
+                                  </m:sub>
+                                </m:sSub>
+                                <m:r>
+                                  <w:rPr>
+                                    <w:rFonts w:ascii="Cambria Math" w:eastAsiaTheme="minorEastAsia" w:hAnsi="Cambria Math"/>
+                                  </w:rPr>
+                                  <m:t>*</m:t>
+                                </m:r>
+                                <m:sSub>
+                                  <m:sSubPr>
+                                    <m:ctrlPr>
+                                      <w:rPr>
+                                        <w:rFonts w:ascii="Cambria Math" w:eastAsiaTheme="minorEastAsia" w:hAnsi="Cambria Math"/>
+                                        <w:i/>
+                                      </w:rPr>
+                                    </m:ctrlPr>
+                                  </m:sSubPr>
+                                  <m:e>
+                                    <m:r>
+                                      <w:rPr>
+                                        <w:rFonts w:ascii="Cambria Math" w:eastAsiaTheme="minorEastAsia" w:hAnsi="Cambria Math"/>
+                                      </w:rPr>
+                                      <m:t>∆</m:t>
+                                    </m:r>
+                                  </m:e>
+                                  <m:sub>
+                                    <m:r>
+                                      <w:rPr>
+                                        <w:rFonts w:ascii="Cambria Math" w:eastAsiaTheme="minorEastAsia" w:hAnsi="Cambria Math"/>
+                                      </w:rPr>
+                                      <m:t>s,e</m:t>
+                                    </m:r>
+                                  </m:sub>
+                                </m:sSub>
+                                <m:r>
+                                  <w:rPr>
+                                    <w:rFonts w:ascii="Cambria Math" w:eastAsiaTheme="minorEastAsia" w:hAnsi="Cambria Math"/>
+                                  </w:rPr>
+                                  <m:t>/</m:t>
+                                </m:r>
+                                <m:sSub>
+                                  <m:sSubPr>
+                                    <m:ctrlPr>
+                                      <w:rPr>
+                                        <w:rFonts w:ascii="Cambria Math" w:eastAsiaTheme="minorEastAsia" w:hAnsi="Cambria Math"/>
+                                        <w:i/>
+                                      </w:rPr>
+                                    </m:ctrlPr>
+                                  </m:sSubPr>
+                                  <m:e>
+                                    <m:r>
+                                      <w:rPr>
+                                        <w:rFonts w:ascii="Cambria Math" w:eastAsiaTheme="minorEastAsia" w:hAnsi="Cambria Math"/>
+                                      </w:rPr>
+                                      <m:t>θ</m:t>
+                                    </m:r>
+                                  </m:e>
+                                  <m:sub>
+                                    <m:r>
+                                      <w:rPr>
+                                        <w:rFonts w:ascii="Cambria Math" w:eastAsiaTheme="minorEastAsia" w:hAnsi="Cambria Math"/>
+                                      </w:rPr>
+                                      <m:t>v</m:t>
+                                    </m:r>
+                                  </m:sub>
+                                </m:sSub>
+                                <m:ctrlPr>
+                                  <w:rPr>
+                                    <w:rFonts w:ascii="Cambria Math" w:eastAsiaTheme="minorEastAsia" w:hAnsi="Cambria Math"/>
+                                    <w:i/>
+                                  </w:rPr>
+                                </m:ctrlPr>
+                              </m:e>
+                            </m:d>
+                            <m:r>
+                              <w:rPr>
+                                <w:rFonts w:ascii="Cambria Math" w:eastAsiaTheme="minorEastAsia" w:hAnsi="Cambria Math"/>
+                              </w:rPr>
+                              <m:t>*</m:t>
+                            </m:r>
+                            <m:sSub>
+                              <m:sSubPr>
+                                <m:ctrlPr>
+                                  <w:rPr>
+                                    <w:rFonts w:ascii="Cambria Math" w:hAnsi="Cambria Math"/>
+                                    <w:i/>
+                                  </w:rPr>
+                                </m:ctrlPr>
+                              </m:sSubPr>
+                              <m:e>
+                                <m:r>
+                                  <w:rPr>
+                                    <w:rFonts w:ascii="Cambria Math" w:hAnsi="Cambria Math"/>
+                                  </w:rPr>
+                                  <m:t>x</m:t>
+                                </m:r>
+                              </m:e>
+                              <m:sub>
+                                <m:r>
+                                  <w:rPr>
+                                    <w:rFonts w:ascii="Cambria Math" w:hAnsi="Cambria Math"/>
+                                  </w:rPr>
+                                  <m:t xml:space="preserve">s,e,d </m:t>
+                                </m:r>
+                              </m:sub>
+                            </m:sSub>
+                          </m:e>
+                          <m:sub>
+                            <m:r>
+                              <w:rPr>
+                                <w:rFonts w:ascii="Cambria Math" w:hAnsi="Cambria Math"/>
+                              </w:rPr>
+                              <m:t xml:space="preserve"> </m:t>
+                            </m:r>
+                          </m:sub>
+                        </m:sSub>
+                      </m:e>
+                    </m:nary>
+                  </m:e>
+                </m:nary>
+                <m:r>
+                  <w:rPr>
+                    <w:rFonts w:ascii="Cambria Math" w:hAnsi="Cambria Math"/>
+                  </w:rPr>
+                  <m:t>≤Hours In a Day</m:t>
+                </m:r>
+              </m:oMath>
+            </m:oMathPara>
+          </w:p>
+          <w:p>
+            <w:pPr>
+              <w:rPr>
+                <w:rFonts w:eastAsiaTheme="minorEastAsia"/>
               </w:rPr>
             </w:pPr>
           </w:p>
@@ -2434,12 +2941,407 @@
           <w:tcPr>
             <w:tcW w:w="2335" w:type="dxa"/>
           </w:tcPr>
-          <w:p/>
+          <w:p>
+            <w:r>
+              <w:t>Time value continuity</w:t>
+            </w:r>
+            <w:r>
+              <w:t xml:space="preserve"> Constraint</w:t>
+            </w:r>
+            <w:bookmarkStart w:id="0" w:name="_GoBack"/>
+            <w:bookmarkEnd w:id="0"/>
+          </w:p>
         </w:tc>
         <w:tc>
           <w:tcPr>
             <w:tcW w:w="7015" w:type="dxa"/>
           </w:tcPr>
+          <w:p>
+            <w:pPr>
+              <w:rPr>
+                <w:rFonts w:ascii="Calibri" w:eastAsia="Calibri" w:hAnsi="Calibri" w:cs="Times New Roman"/>
+              </w:rPr>
+            </w:pPr>
+            <m:oMathPara>
+              <m:oMath>
+                <m:r>
+                  <w:rPr>
+                    <w:rFonts w:ascii="Cambria Math" w:eastAsiaTheme="minorEastAsia" w:hAnsi="Cambria Math"/>
+                  </w:rPr>
+                  <m:t>∀e∈</m:t>
+                </m:r>
+                <m:d>
+                  <m:dPr>
+                    <m:begChr m:val="{"/>
+                    <m:endChr m:val="}"/>
+                    <m:ctrlPr>
+                      <w:rPr>
+                        <w:rFonts w:ascii="Cambria Math" w:eastAsiaTheme="minorEastAsia" w:hAnsi="Cambria Math"/>
+                        <w:i/>
+                      </w:rPr>
+                    </m:ctrlPr>
+                  </m:dPr>
+                  <m:e>
+                    <m:r>
+                      <w:rPr>
+                        <w:rFonts w:ascii="Cambria Math" w:eastAsiaTheme="minorEastAsia" w:hAnsi="Cambria Math"/>
+                      </w:rPr>
+                      <m:t>1,2, ..,N, N+1</m:t>
+                    </m:r>
+                  </m:e>
+                </m:d>
+                <m:r>
+                  <w:rPr>
+                    <w:rFonts w:ascii="Cambria Math" w:eastAsiaTheme="minorEastAsia" w:hAnsi="Cambria Math"/>
+                  </w:rPr>
+                  <m:t xml:space="preserve"> and  ∀d∈</m:t>
+                </m:r>
+                <m:d>
+                  <m:dPr>
+                    <m:begChr m:val="{"/>
+                    <m:endChr m:val="}"/>
+                    <m:ctrlPr>
+                      <w:rPr>
+                        <w:rFonts w:ascii="Cambria Math" w:eastAsiaTheme="minorEastAsia" w:hAnsi="Cambria Math"/>
+                        <w:i/>
+                      </w:rPr>
+                    </m:ctrlPr>
+                  </m:dPr>
+                  <m:e>
+                    <m:r>
+                      <w:rPr>
+                        <w:rFonts w:ascii="Cambria Math" w:eastAsiaTheme="minorEastAsia" w:hAnsi="Cambria Math"/>
+                      </w:rPr>
+                      <m:t>1,2, ..,</m:t>
+                    </m:r>
+                    <m:sSub>
+                      <m:sSubPr>
+                        <m:ctrlPr>
+                          <w:rPr>
+                            <w:rFonts w:ascii="Cambria Math" w:hAnsi="Cambria Math"/>
+                            <w:i/>
+                          </w:rPr>
+                        </m:ctrlPr>
+                      </m:sSubPr>
+                      <m:e>
+                        <m:r>
+                          <w:rPr>
+                            <w:rFonts w:ascii="Cambria Math" w:hAnsi="Cambria Math"/>
+                          </w:rPr>
+                          <m:t>N</m:t>
+                        </m:r>
+                      </m:e>
+                      <m:sub>
+                        <m:r>
+                          <w:rPr>
+                            <w:rFonts w:ascii="Cambria Math" w:hAnsi="Cambria Math"/>
+                          </w:rPr>
+                          <m:t>d</m:t>
+                        </m:r>
+                      </m:sub>
+                    </m:sSub>
+                  </m:e>
+                </m:d>
+              </m:oMath>
+            </m:oMathPara>
+          </w:p>
+          <w:p>
+            <w:pPr>
+              <w:rPr>
+                <w:rFonts w:ascii="Calibri" w:eastAsia="Calibri" w:hAnsi="Calibri" w:cs="Times New Roman"/>
+              </w:rPr>
+            </w:pPr>
+            <m:oMathPara>
+              <m:oMath>
+                <m:sSub>
+                  <m:sSubPr>
+                    <m:ctrlPr>
+                      <w:rPr>
+                        <w:rFonts w:ascii="Cambria Math" w:eastAsia="Calibri" w:hAnsi="Cambria Math" w:cs="Times New Roman"/>
+                        <w:i/>
+                      </w:rPr>
+                    </m:ctrlPr>
+                  </m:sSubPr>
+                  <m:e>
+                    <m:r>
+                      <w:rPr>
+                        <w:rFonts w:ascii="Cambria Math" w:eastAsia="Calibri" w:hAnsi="Cambria Math" w:cs="Times New Roman"/>
+                      </w:rPr>
+                      <m:t>τ</m:t>
+                    </m:r>
+                  </m:e>
+                  <m:sub>
+                    <m:r>
+                      <w:rPr>
+                        <w:rFonts w:ascii="Cambria Math" w:eastAsia="Calibri" w:hAnsi="Cambria Math" w:cs="Times New Roman"/>
+                      </w:rPr>
+                      <m:t>e,d</m:t>
+                    </m:r>
+                  </m:sub>
+                </m:sSub>
+                <m:r>
+                  <w:rPr>
+                    <w:rFonts w:ascii="Cambria Math" w:eastAsia="Calibri" w:hAnsi="Cambria Math" w:cs="Times New Roman"/>
+                  </w:rPr>
+                  <m:t xml:space="preserve">≥ </m:t>
+                </m:r>
+                <m:nary>
+                  <m:naryPr>
+                    <m:chr m:val="∑"/>
+                    <m:limLoc m:val="undOvr"/>
+                    <m:ctrlPr>
+                      <w:rPr>
+                        <w:rFonts w:ascii="Cambria Math" w:hAnsi="Cambria Math"/>
+                        <w:i/>
+                      </w:rPr>
+                    </m:ctrlPr>
+                  </m:naryPr>
+                  <m:sub>
+                    <m:r>
+                      <w:rPr>
+                        <w:rFonts w:ascii="Cambria Math" w:hAnsi="Cambria Math"/>
+                      </w:rPr>
+                      <m:t>s=0</m:t>
+                    </m:r>
+                  </m:sub>
+                  <m:sup>
+                    <m:r>
+                      <w:rPr>
+                        <w:rFonts w:ascii="Cambria Math" w:hAnsi="Cambria Math"/>
+                      </w:rPr>
+                      <m:t>N+1</m:t>
+                    </m:r>
+                  </m:sup>
+                  <m:e>
+                    <m:sSub>
+                      <m:sSubPr>
+                        <m:ctrlPr>
+                          <w:rPr>
+                            <w:rFonts w:ascii="Cambria Math" w:hAnsi="Cambria Math"/>
+                            <w:i/>
+                          </w:rPr>
+                        </m:ctrlPr>
+                      </m:sSubPr>
+                      <m:e>
+                        <m:d>
+                          <m:dPr>
+                            <m:ctrlPr>
+                              <w:rPr>
+                                <w:rFonts w:ascii="Cambria Math" w:hAnsi="Cambria Math"/>
+                                <w:i/>
+                              </w:rPr>
+                            </m:ctrlPr>
+                          </m:dPr>
+                          <m:e>
+                            <m:sSub>
+                              <m:sSubPr>
+                                <m:ctrlPr>
+                                  <w:rPr>
+                                    <w:rFonts w:ascii="Cambria Math" w:eastAsia="Calibri" w:hAnsi="Cambria Math" w:cs="Times New Roman"/>
+                                    <w:i/>
+                                  </w:rPr>
+                                </m:ctrlPr>
+                              </m:sSubPr>
+                              <m:e>
+                                <m:r>
+                                  <w:rPr>
+                                    <w:rFonts w:ascii="Cambria Math" w:eastAsia="Calibri" w:hAnsi="Cambria Math" w:cs="Times New Roman"/>
+                                  </w:rPr>
+                                  <m:t>τ</m:t>
+                                </m:r>
+                              </m:e>
+                              <m:sub>
+                                <m:r>
+                                  <w:rPr>
+                                    <w:rFonts w:ascii="Cambria Math" w:eastAsia="Calibri" w:hAnsi="Cambria Math" w:cs="Times New Roman"/>
+                                  </w:rPr>
+                                  <m:t>s,d</m:t>
+                                </m:r>
+                              </m:sub>
+                            </m:sSub>
+                            <m:r>
+                              <w:rPr>
+                                <w:rFonts w:ascii="Cambria Math" w:eastAsia="Calibri" w:hAnsi="Cambria Math" w:cs="Times New Roman"/>
+                              </w:rPr>
+                              <m:t xml:space="preserve">+ </m:t>
+                            </m:r>
+                            <m:sSub>
+                              <m:sSubPr>
+                                <m:ctrlPr>
+                                  <w:rPr>
+                                    <w:rFonts w:ascii="Cambria Math" w:eastAsiaTheme="minorEastAsia" w:hAnsi="Cambria Math"/>
+                                    <w:i/>
+                                  </w:rPr>
+                                </m:ctrlPr>
+                              </m:sSubPr>
+                              <m:e>
+                                <m:r>
+                                  <w:rPr>
+                                    <w:rFonts w:ascii="Cambria Math" w:eastAsiaTheme="minorEastAsia" w:hAnsi="Cambria Math"/>
+                                  </w:rPr>
+                                  <m:t>T</m:t>
+                                </m:r>
+                              </m:e>
+                              <m:sub>
+                                <m:r>
+                                  <w:rPr>
+                                    <w:rFonts w:ascii="Cambria Math" w:eastAsiaTheme="minorEastAsia" w:hAnsi="Cambria Math"/>
+                                  </w:rPr>
+                                  <m:t>s</m:t>
+                                </m:r>
+                              </m:sub>
+                            </m:sSub>
+                            <m:r>
+                              <w:rPr>
+                                <w:rFonts w:ascii="Cambria Math" w:eastAsiaTheme="minorEastAsia" w:hAnsi="Cambria Math"/>
+                              </w:rPr>
+                              <m:t xml:space="preserve">+ </m:t>
+                            </m:r>
+                            <m:sSub>
+                              <m:sSubPr>
+                                <m:ctrlPr>
+                                  <w:rPr>
+                                    <w:rFonts w:ascii="Cambria Math" w:eastAsiaTheme="minorEastAsia" w:hAnsi="Cambria Math"/>
+                                    <w:i/>
+                                  </w:rPr>
+                                </m:ctrlPr>
+                              </m:sSubPr>
+                              <m:e>
+                                <m:r>
+                                  <w:rPr>
+                                    <w:rFonts w:ascii="Cambria Math" w:eastAsiaTheme="minorEastAsia" w:hAnsi="Cambria Math"/>
+                                  </w:rPr>
+                                  <m:t>θ</m:t>
+                                </m:r>
+                              </m:e>
+                              <m:sub>
+                                <m:r>
+                                  <w:rPr>
+                                    <w:rFonts w:ascii="Cambria Math" w:eastAsiaTheme="minorEastAsia" w:hAnsi="Cambria Math"/>
+                                  </w:rPr>
+                                  <m:t>t</m:t>
+                                </m:r>
+                              </m:sub>
+                            </m:sSub>
+                            <m:r>
+                              <w:rPr>
+                                <w:rFonts w:ascii="Cambria Math" w:eastAsiaTheme="minorEastAsia" w:hAnsi="Cambria Math"/>
+                              </w:rPr>
+                              <m:t>*</m:t>
+                            </m:r>
+                            <m:sSub>
+                              <m:sSubPr>
+                                <m:ctrlPr>
+                                  <w:rPr>
+                                    <w:rFonts w:ascii="Cambria Math" w:eastAsiaTheme="minorEastAsia" w:hAnsi="Cambria Math"/>
+                                    <w:i/>
+                                  </w:rPr>
+                                </m:ctrlPr>
+                              </m:sSubPr>
+                              <m:e>
+                                <m:r>
+                                  <w:rPr>
+                                    <w:rFonts w:ascii="Cambria Math" w:eastAsiaTheme="minorEastAsia" w:hAnsi="Cambria Math"/>
+                                  </w:rPr>
+                                  <m:t>∆</m:t>
+                                </m:r>
+                              </m:e>
+                              <m:sub>
+                                <m:r>
+                                  <w:rPr>
+                                    <w:rFonts w:ascii="Cambria Math" w:eastAsiaTheme="minorEastAsia" w:hAnsi="Cambria Math"/>
+                                  </w:rPr>
+                                  <m:t>s,e</m:t>
+                                </m:r>
+                              </m:sub>
+                            </m:sSub>
+                            <m:r>
+                              <w:rPr>
+                                <w:rFonts w:ascii="Cambria Math" w:eastAsiaTheme="minorEastAsia" w:hAnsi="Cambria Math"/>
+                              </w:rPr>
+                              <m:t>/</m:t>
+                            </m:r>
+                            <m:sSub>
+                              <m:sSubPr>
+                                <m:ctrlPr>
+                                  <w:rPr>
+                                    <w:rFonts w:ascii="Cambria Math" w:eastAsiaTheme="minorEastAsia" w:hAnsi="Cambria Math"/>
+                                    <w:i/>
+                                  </w:rPr>
+                                </m:ctrlPr>
+                              </m:sSubPr>
+                              <m:e>
+                                <m:r>
+                                  <w:rPr>
+                                    <w:rFonts w:ascii="Cambria Math" w:eastAsiaTheme="minorEastAsia" w:hAnsi="Cambria Math"/>
+                                  </w:rPr>
+                                  <m:t>θ</m:t>
+                                </m:r>
+                              </m:e>
+                              <m:sub>
+                                <m:r>
+                                  <w:rPr>
+                                    <w:rFonts w:ascii="Cambria Math" w:eastAsiaTheme="minorEastAsia" w:hAnsi="Cambria Math"/>
+                                  </w:rPr>
+                                  <m:t>v</m:t>
+                                </m:r>
+                              </m:sub>
+                            </m:sSub>
+                            <m:ctrlPr>
+                              <w:rPr>
+                                <w:rFonts w:ascii="Cambria Math" w:eastAsiaTheme="minorEastAsia" w:hAnsi="Cambria Math"/>
+                                <w:i/>
+                              </w:rPr>
+                            </m:ctrlPr>
+                          </m:e>
+                        </m:d>
+                        <m:r>
+                          <w:rPr>
+                            <w:rFonts w:ascii="Cambria Math" w:eastAsiaTheme="minorEastAsia" w:hAnsi="Cambria Math"/>
+                          </w:rPr>
+                          <m:t>*</m:t>
+                        </m:r>
+                        <m:sSub>
+                          <m:sSubPr>
+                            <m:ctrlPr>
+                              <w:rPr>
+                                <w:rFonts w:ascii="Cambria Math" w:hAnsi="Cambria Math"/>
+                                <w:i/>
+                              </w:rPr>
+                            </m:ctrlPr>
+                          </m:sSubPr>
+                          <m:e>
+                            <m:r>
+                              <w:rPr>
+                                <w:rFonts w:ascii="Cambria Math" w:hAnsi="Cambria Math"/>
+                              </w:rPr>
+                              <m:t>x</m:t>
+                            </m:r>
+                          </m:e>
+                          <m:sub>
+                            <m:r>
+                              <w:rPr>
+                                <w:rFonts w:ascii="Cambria Math" w:hAnsi="Cambria Math"/>
+                              </w:rPr>
+                              <m:t xml:space="preserve">s,e,d </m:t>
+                            </m:r>
+                          </m:sub>
+                        </m:sSub>
+                      </m:e>
+                      <m:sub>
+                        <m:r>
+                          <w:rPr>
+                            <w:rFonts w:ascii="Cambria Math" w:hAnsi="Cambria Math"/>
+                          </w:rPr>
+                          <m:t xml:space="preserve"> </m:t>
+                        </m:r>
+                      </m:sub>
+                    </m:sSub>
+                  </m:e>
+                </m:nary>
+              </m:oMath>
+            </m:oMathPara>
+          </w:p>
           <w:p>
             <w:pPr>
               <w:rPr>
@@ -2454,7 +3356,11 @@
           <w:tcPr>
             <w:tcW w:w="2335" w:type="dxa"/>
           </w:tcPr>
-          <w:p/>
+          <w:p>
+            <w:r>
+              <w:t>Constraint to Start at Homebase</w:t>
+            </w:r>
+          </w:p>
         </w:tc>
         <w:tc>
           <w:tcPr>
@@ -2466,6 +3372,153 @@
                 <w:rFonts w:ascii="Calibri" w:eastAsia="Calibri" w:hAnsi="Calibri" w:cs="Times New Roman"/>
               </w:rPr>
             </w:pPr>
+            <m:oMathPara>
+              <m:oMath>
+                <m:r>
+                  <w:rPr>
+                    <w:rFonts w:ascii="Cambria Math" w:eastAsiaTheme="minorEastAsia" w:hAnsi="Cambria Math"/>
+                  </w:rPr>
+                  <m:t xml:space="preserve"> ∀d∈</m:t>
+                </m:r>
+                <m:d>
+                  <m:dPr>
+                    <m:begChr m:val="{"/>
+                    <m:endChr m:val="}"/>
+                    <m:ctrlPr>
+                      <w:rPr>
+                        <w:rFonts w:ascii="Cambria Math" w:eastAsiaTheme="minorEastAsia" w:hAnsi="Cambria Math"/>
+                        <w:i/>
+                      </w:rPr>
+                    </m:ctrlPr>
+                  </m:dPr>
+                  <m:e>
+                    <m:r>
+                      <w:rPr>
+                        <w:rFonts w:ascii="Cambria Math" w:eastAsiaTheme="minorEastAsia" w:hAnsi="Cambria Math"/>
+                      </w:rPr>
+                      <m:t>1,2, ..,</m:t>
+                    </m:r>
+                    <m:sSub>
+                      <m:sSubPr>
+                        <m:ctrlPr>
+                          <w:rPr>
+                            <w:rFonts w:ascii="Cambria Math" w:hAnsi="Cambria Math"/>
+                            <w:i/>
+                          </w:rPr>
+                        </m:ctrlPr>
+                      </m:sSubPr>
+                      <m:e>
+                        <m:r>
+                          <w:rPr>
+                            <w:rFonts w:ascii="Cambria Math" w:hAnsi="Cambria Math"/>
+                          </w:rPr>
+                          <m:t>N</m:t>
+                        </m:r>
+                      </m:e>
+                      <m:sub>
+                        <m:r>
+                          <w:rPr>
+                            <w:rFonts w:ascii="Cambria Math" w:hAnsi="Cambria Math"/>
+                          </w:rPr>
+                          <m:t>d</m:t>
+                        </m:r>
+                      </m:sub>
+                    </m:sSub>
+                  </m:e>
+                </m:d>
+              </m:oMath>
+            </m:oMathPara>
+          </w:p>
+          <w:p>
+            <w:pPr>
+              <w:rPr>
+                <w:rFonts w:ascii="Calibri" w:eastAsia="Calibri" w:hAnsi="Calibri" w:cs="Times New Roman"/>
+              </w:rPr>
+            </w:pPr>
+            <m:oMathPara>
+              <m:oMath>
+                <m:nary>
+                  <m:naryPr>
+                    <m:chr m:val="∑"/>
+                    <m:limLoc m:val="undOvr"/>
+                    <m:ctrlPr>
+                      <w:rPr>
+                        <w:rFonts w:ascii="Cambria Math" w:hAnsi="Cambria Math"/>
+                        <w:i/>
+                      </w:rPr>
+                    </m:ctrlPr>
+                  </m:naryPr>
+                  <m:sub>
+                    <m:r>
+                      <w:rPr>
+                        <w:rFonts w:ascii="Cambria Math" w:hAnsi="Cambria Math"/>
+                      </w:rPr>
+                      <m:t>e=</m:t>
+                    </m:r>
+                    <m:r>
+                      <w:rPr>
+                        <w:rFonts w:ascii="Cambria Math" w:hAnsi="Cambria Math"/>
+                      </w:rPr>
+                      <m:t>1</m:t>
+                    </m:r>
+                  </m:sub>
+                  <m:sup>
+                    <m:r>
+                      <w:rPr>
+                        <w:rFonts w:ascii="Cambria Math" w:hAnsi="Cambria Math"/>
+                      </w:rPr>
+                      <m:t>N+1</m:t>
+                    </m:r>
+                  </m:sup>
+                  <m:e>
+                    <m:sSub>
+                      <m:sSubPr>
+                        <m:ctrlPr>
+                          <w:rPr>
+                            <w:rFonts w:ascii="Cambria Math" w:hAnsi="Cambria Math"/>
+                            <w:i/>
+                          </w:rPr>
+                        </m:ctrlPr>
+                      </m:sSubPr>
+                      <m:e>
+                        <m:r>
+                          <w:rPr>
+                            <w:rFonts w:ascii="Cambria Math" w:hAnsi="Cambria Math"/>
+                          </w:rPr>
+                          <m:t>x</m:t>
+                        </m:r>
+                      </m:e>
+                      <m:sub>
+                        <m:r>
+                          <w:rPr>
+                            <w:rFonts w:ascii="Cambria Math" w:hAnsi="Cambria Math"/>
+                          </w:rPr>
+                          <m:t>0</m:t>
+                        </m:r>
+                        <m:r>
+                          <w:rPr>
+                            <w:rFonts w:ascii="Cambria Math" w:hAnsi="Cambria Math"/>
+                          </w:rPr>
+                          <m:t xml:space="preserve">,e,d </m:t>
+                        </m:r>
+                      </m:sub>
+                    </m:sSub>
+                  </m:e>
+                </m:nary>
+                <m:r>
+                  <w:rPr>
+                    <w:rFonts w:ascii="Cambria Math" w:hAnsi="Cambria Math"/>
+                  </w:rPr>
+                  <m:t>=</m:t>
+                </m:r>
+                <m:r>
+                  <w:rPr>
+                    <w:rFonts w:ascii="Cambria Math" w:hAnsi="Cambria Math"/>
+                  </w:rPr>
+                  <m:t>1</m:t>
+                </m:r>
+              </m:oMath>
+            </m:oMathPara>
           </w:p>
         </w:tc>
       </w:tr>
@@ -2474,7 +3527,17 @@
           <w:tcPr>
             <w:tcW w:w="2335" w:type="dxa"/>
           </w:tcPr>
-          <w:p/>
+          <w:p>
+            <w:r>
+              <w:t xml:space="preserve">Constraint to </w:t>
+            </w:r>
+            <w:r>
+              <w:t>End</w:t>
+            </w:r>
+            <w:r>
+              <w:t xml:space="preserve"> at Homebase</w:t>
+            </w:r>
+          </w:p>
         </w:tc>
         <w:tc>
           <w:tcPr>
@@ -2486,6 +3549,165 @@
                 <w:rFonts w:ascii="Calibri" w:eastAsia="Calibri" w:hAnsi="Calibri" w:cs="Times New Roman"/>
               </w:rPr>
             </w:pPr>
+            <m:oMathPara>
+              <m:oMath>
+                <m:r>
+                  <w:rPr>
+                    <w:rFonts w:ascii="Cambria Math" w:eastAsiaTheme="minorEastAsia" w:hAnsi="Cambria Math"/>
+                  </w:rPr>
+                  <m:t>∀d∈</m:t>
+                </m:r>
+                <m:d>
+                  <m:dPr>
+                    <m:begChr m:val="{"/>
+                    <m:endChr m:val="}"/>
+                    <m:ctrlPr>
+                      <w:rPr>
+                        <w:rFonts w:ascii="Cambria Math" w:eastAsiaTheme="minorEastAsia" w:hAnsi="Cambria Math"/>
+                        <w:i/>
+                      </w:rPr>
+                    </m:ctrlPr>
+                  </m:dPr>
+                  <m:e>
+                    <m:r>
+                      <w:rPr>
+                        <w:rFonts w:ascii="Cambria Math" w:eastAsiaTheme="minorEastAsia" w:hAnsi="Cambria Math"/>
+                      </w:rPr>
+                      <m:t>1,2, ..,</m:t>
+                    </m:r>
+                    <m:sSub>
+                      <m:sSubPr>
+                        <m:ctrlPr>
+                          <w:rPr>
+                            <w:rFonts w:ascii="Cambria Math" w:hAnsi="Cambria Math"/>
+                            <w:i/>
+                          </w:rPr>
+                        </m:ctrlPr>
+                      </m:sSubPr>
+                      <m:e>
+                        <m:r>
+                          <w:rPr>
+                            <w:rFonts w:ascii="Cambria Math" w:hAnsi="Cambria Math"/>
+                          </w:rPr>
+                          <m:t>N</m:t>
+                        </m:r>
+                      </m:e>
+                      <m:sub>
+                        <m:r>
+                          <w:rPr>
+                            <w:rFonts w:ascii="Cambria Math" w:hAnsi="Cambria Math"/>
+                          </w:rPr>
+                          <m:t>d</m:t>
+                        </m:r>
+                      </m:sub>
+                    </m:sSub>
+                  </m:e>
+                </m:d>
+              </m:oMath>
+            </m:oMathPara>
+          </w:p>
+          <w:p>
+            <w:pPr>
+              <w:rPr>
+                <w:rFonts w:ascii="Calibri" w:eastAsia="Calibri" w:hAnsi="Calibri" w:cs="Times New Roman"/>
+              </w:rPr>
+            </w:pPr>
+            <m:oMathPara>
+              <m:oMath>
+                <m:nary>
+                  <m:naryPr>
+                    <m:chr m:val="∑"/>
+                    <m:limLoc m:val="undOvr"/>
+                    <m:ctrlPr>
+                      <w:rPr>
+                        <w:rFonts w:ascii="Cambria Math" w:hAnsi="Cambria Math"/>
+                        <w:i/>
+                      </w:rPr>
+                    </m:ctrlPr>
+                  </m:naryPr>
+                  <m:sub>
+                    <m:r>
+                      <w:rPr>
+                        <w:rFonts w:ascii="Cambria Math" w:hAnsi="Cambria Math"/>
+                      </w:rPr>
+                      <m:t>s</m:t>
+                    </m:r>
+                    <m:r>
+                      <w:rPr>
+                        <w:rFonts w:ascii="Cambria Math" w:hAnsi="Cambria Math"/>
+                      </w:rPr>
+                      <m:t>=</m:t>
+                    </m:r>
+                    <m:r>
+                      <w:rPr>
+                        <w:rFonts w:ascii="Cambria Math" w:hAnsi="Cambria Math"/>
+                      </w:rPr>
+                      <m:t>0</m:t>
+                    </m:r>
+                  </m:sub>
+                  <m:sup>
+                    <m:r>
+                      <w:rPr>
+                        <w:rFonts w:ascii="Cambria Math" w:hAnsi="Cambria Math"/>
+                      </w:rPr>
+                      <m:t>N</m:t>
+                    </m:r>
+                  </m:sup>
+                  <m:e>
+                    <m:sSub>
+                      <m:sSubPr>
+                        <m:ctrlPr>
+                          <w:rPr>
+                            <w:rFonts w:ascii="Cambria Math" w:hAnsi="Cambria Math"/>
+                            <w:i/>
+                          </w:rPr>
+                        </m:ctrlPr>
+                      </m:sSubPr>
+                      <m:e>
+                        <m:r>
+                          <w:rPr>
+                            <w:rFonts w:ascii="Cambria Math" w:hAnsi="Cambria Math"/>
+                          </w:rPr>
+                          <m:t>x</m:t>
+                        </m:r>
+                      </m:e>
+                      <m:sub>
+                        <m:r>
+                          <w:rPr>
+                            <w:rFonts w:ascii="Cambria Math" w:hAnsi="Cambria Math"/>
+                          </w:rPr>
+                          <m:t>s</m:t>
+                        </m:r>
+                        <m:r>
+                          <w:rPr>
+                            <w:rFonts w:ascii="Cambria Math" w:hAnsi="Cambria Math"/>
+                          </w:rPr>
+                          <m:t>,</m:t>
+                        </m:r>
+                        <m:r>
+                          <w:rPr>
+                            <w:rFonts w:ascii="Cambria Math" w:hAnsi="Cambria Math"/>
+                          </w:rPr>
+                          <m:t>N+1</m:t>
+                        </m:r>
+                        <m:r>
+                          <w:rPr>
+                            <w:rFonts w:ascii="Cambria Math" w:hAnsi="Cambria Math"/>
+                          </w:rPr>
+                          <m:t xml:space="preserve">,d </m:t>
+                        </m:r>
+                      </m:sub>
+                    </m:sSub>
+                  </m:e>
+                </m:nary>
+                <m:r>
+                  <w:rPr>
+                    <w:rFonts w:ascii="Cambria Math" w:hAnsi="Cambria Math"/>
+                  </w:rPr>
+                  <m:t>=1</m:t>
+                </m:r>
+              </m:oMath>
+            </m:oMathPara>
           </w:p>
         </w:tc>
       </w:tr>

</xml_diff>